<commit_message>
plus a few notes from class
</commit_message>
<xml_diff>
--- a/Software_requirements_specification.docx
+++ b/Software_requirements_specification.docx
@@ -141,6 +141,12 @@
         <w:t>maintain all the vital information in a class, such as assignments, students, grades, grade weights, and due dates.</w:t>
       </w:r>
     </w:p>
+    <w:p>
+      <w:r>
+        <w:tab/>
+        <w:t>The user will be given the option to assign different weights to best and worst homeworks or tests, e.g. HW1 grade = 58%, HW2 grade = 97%, so HW1 is worth 25% of the final HW grade and HW2 is worth 75% of the final HW grade.</w:t>
+      </w:r>
+    </w:p>
     <w:p/>
     <w:p>
       <w:r>
@@ -189,16 +195,13 @@
         <w:t>3.  Specific Requirements</w:t>
       </w:r>
     </w:p>
-    <w:p>
-      <w:r>
-        <w:tab/>
-        <w:t xml:space="preserve">  </w:t>
+    <w:p/>
+    <w:p>
+      <w:r>
+        <w:t xml:space="preserve">4.  </w:t>
       </w:r>
       <w:bookmarkStart w:id="0" w:name="_GoBack"/>
       <w:bookmarkEnd w:id="0"/>
-      <w:r>
-        <w:t xml:space="preserve"> </w:t>
-      </w:r>
     </w:p>
     <w:sectPr>
       <w:pgSz w:w="12240" w:h="15840"/>

</xml_diff>